<commit_message>
Updated system requirements specifications file.
</commit_message>
<xml_diff>
--- a/1) Requirements/System Requirements Specifications.docx
+++ b/1) Requirements/System Requirements Specifications.docx
@@ -5,26 +5,1200 @@
     <w:p>
       <w:pPr>
         <w:jc w:val="center"/>
+        <w:rPr>
+          <w:sz w:val="32"/>
+          <w:szCs w:val="32"/>
+        </w:rPr>
       </w:pPr>
       <w:proofErr w:type="spellStart"/>
       <w:r>
+        <w:rPr>
+          <w:sz w:val="32"/>
+          <w:szCs w:val="32"/>
+        </w:rPr>
         <w:t>System</w:t>
       </w:r>
       <w:proofErr w:type="spellEnd"/>
       <w:r>
-        <w:t xml:space="preserve"> </w:t>
-      </w:r>
-      <w:proofErr w:type="spellStart"/>
-      <w:r>
+        <w:rPr>
+          <w:sz w:val="32"/>
+          <w:szCs w:val="32"/>
+        </w:rPr>
+        <w:t xml:space="preserve"> </w:t>
+      </w:r>
+      <w:proofErr w:type="spellStart"/>
+      <w:r>
+        <w:rPr>
+          <w:sz w:val="32"/>
+          <w:szCs w:val="32"/>
+        </w:rPr>
         <w:t>Requirements</w:t>
       </w:r>
       <w:proofErr w:type="spellEnd"/>
       <w:r>
-        <w:t xml:space="preserve"> Specifications</w:t>
+        <w:rPr>
+          <w:sz w:val="32"/>
+          <w:szCs w:val="32"/>
+        </w:rPr>
+        <w:t xml:space="preserve"> </w:t>
+      </w:r>
+      <w:proofErr w:type="spellStart"/>
+      <w:r>
+        <w:rPr>
+          <w:sz w:val="32"/>
+          <w:szCs w:val="32"/>
+        </w:rPr>
+        <w:t>Specifications</w:t>
+      </w:r>
+      <w:proofErr w:type="spellEnd"/>
+    </w:p>
+    <w:p>
+      <w:pPr>
+        <w:rPr>
+          <w:lang w:val="en-US"/>
+        </w:rPr>
+      </w:pPr>
+    </w:p>
+    <w:p>
+      <w:pPr>
+        <w:rPr>
+          <w:b/>
+          <w:lang w:val="en-US"/>
+        </w:rPr>
+      </w:pPr>
+      <w:r>
+        <w:rPr>
+          <w:b/>
+          <w:lang w:val="en-US"/>
+        </w:rPr>
+        <w:t>System Requirements</w:t>
+      </w:r>
+    </w:p>
+    <w:p>
+      <w:pPr>
+        <w:rPr>
+          <w:b/>
+        </w:rPr>
+      </w:pPr>
+      <w:proofErr w:type="spellStart"/>
+      <w:r>
+        <w:t>The</w:t>
+      </w:r>
+      <w:proofErr w:type="spellEnd"/>
+      <w:r>
+        <w:t xml:space="preserve"> </w:t>
+      </w:r>
+      <w:proofErr w:type="spellStart"/>
+      <w:r>
+        <w:t>system</w:t>
+      </w:r>
+      <w:proofErr w:type="spellEnd"/>
+      <w:r>
+        <w:t xml:space="preserve"> </w:t>
+      </w:r>
+      <w:proofErr w:type="spellStart"/>
+      <w:r>
+        <w:t>shall</w:t>
+      </w:r>
+      <w:proofErr w:type="spellEnd"/>
+      <w:r>
+        <w:t xml:space="preserve"> </w:t>
+      </w:r>
+      <w:proofErr w:type="spellStart"/>
+      <w:r>
+        <w:t>create</w:t>
+      </w:r>
+      <w:proofErr w:type="spellEnd"/>
+      <w:r>
+        <w:t xml:space="preserve"> a </w:t>
+      </w:r>
+      <w:proofErr w:type="spellStart"/>
+      <w:r>
+        <w:t>thread</w:t>
+      </w:r>
+      <w:proofErr w:type="spellEnd"/>
+      <w:r>
+        <w:t xml:space="preserve"> </w:t>
+      </w:r>
+      <w:proofErr w:type="spellStart"/>
+      <w:r>
+        <w:t>for</w:t>
+      </w:r>
+      <w:proofErr w:type="spellEnd"/>
+      <w:r>
+        <w:t xml:space="preserve"> </w:t>
+      </w:r>
+      <w:proofErr w:type="spellStart"/>
+      <w:r>
+        <w:t>the</w:t>
+      </w:r>
+      <w:proofErr w:type="spellEnd"/>
+      <w:r>
+        <w:t xml:space="preserve"> </w:t>
+      </w:r>
+      <w:proofErr w:type="spellStart"/>
+      <w:r>
+        <w:t>reading</w:t>
+      </w:r>
+      <w:proofErr w:type="spellEnd"/>
+      <w:r>
+        <w:t xml:space="preserve">, </w:t>
+      </w:r>
+      <w:proofErr w:type="spellStart"/>
+      <w:r>
+        <w:t>it</w:t>
+      </w:r>
+      <w:proofErr w:type="spellEnd"/>
+      <w:r>
+        <w:t xml:space="preserve"> </w:t>
+      </w:r>
+      <w:proofErr w:type="spellStart"/>
+      <w:r>
+        <w:t>shall</w:t>
+      </w:r>
+      <w:proofErr w:type="spellEnd"/>
+      <w:r>
+        <w:t xml:space="preserve"> be </w:t>
+      </w:r>
+      <w:proofErr w:type="spellStart"/>
+      <w:r>
+        <w:t>named</w:t>
+      </w:r>
+      <w:proofErr w:type="spellEnd"/>
+      <w:r>
+        <w:t xml:space="preserve"> </w:t>
+      </w:r>
+      <w:proofErr w:type="spellStart"/>
+      <w:r>
+        <w:rPr>
+          <w:b/>
+        </w:rPr>
+        <w:t>Thread_Reading</w:t>
+      </w:r>
+      <w:proofErr w:type="spellEnd"/>
+      <w:r>
+        <w:rPr>
+          <w:b/>
+        </w:rPr>
+        <w:t>.</w:t>
+      </w:r>
+    </w:p>
+    <w:p>
+      <w:proofErr w:type="spellStart"/>
+      <w:r>
+        <w:t>The</w:t>
+      </w:r>
+      <w:proofErr w:type="spellEnd"/>
+      <w:r>
+        <w:t xml:space="preserve"> </w:t>
+      </w:r>
+      <w:proofErr w:type="spellStart"/>
+      <w:r>
+        <w:t>system</w:t>
+      </w:r>
+      <w:proofErr w:type="spellEnd"/>
+      <w:r>
+        <w:t xml:space="preserve"> </w:t>
+      </w:r>
+      <w:proofErr w:type="spellStart"/>
+      <w:r>
+        <w:t>shall</w:t>
+      </w:r>
+      <w:proofErr w:type="spellEnd"/>
+      <w:r>
+        <w:t xml:space="preserve"> </w:t>
+      </w:r>
+      <w:proofErr w:type="spellStart"/>
+      <w:r>
+        <w:t>create</w:t>
+      </w:r>
+      <w:proofErr w:type="spellEnd"/>
+      <w:r>
+        <w:t xml:space="preserve"> a </w:t>
+      </w:r>
+      <w:proofErr w:type="spellStart"/>
+      <w:r>
+        <w:t>thread</w:t>
+      </w:r>
+      <w:proofErr w:type="spellEnd"/>
+      <w:r>
+        <w:t xml:space="preserve"> </w:t>
+      </w:r>
+      <w:proofErr w:type="spellStart"/>
+      <w:r>
+        <w:t>for</w:t>
+      </w:r>
+      <w:proofErr w:type="spellEnd"/>
+      <w:r>
+        <w:t xml:space="preserve"> </w:t>
+      </w:r>
+      <w:proofErr w:type="spellStart"/>
+      <w:r>
+        <w:t>the</w:t>
+      </w:r>
+      <w:proofErr w:type="spellEnd"/>
+      <w:r>
+        <w:t xml:space="preserve"> </w:t>
+      </w:r>
+      <w:proofErr w:type="spellStart"/>
+      <w:r>
+        <w:t>display</w:t>
+      </w:r>
+      <w:proofErr w:type="spellEnd"/>
+      <w:r>
+        <w:t xml:space="preserve">, </w:t>
+      </w:r>
+      <w:proofErr w:type="spellStart"/>
+      <w:r>
+        <w:t>it</w:t>
+      </w:r>
+      <w:proofErr w:type="spellEnd"/>
+      <w:r>
+        <w:t xml:space="preserve"> </w:t>
+      </w:r>
+      <w:proofErr w:type="spellStart"/>
+      <w:r>
+        <w:t>shall</w:t>
+      </w:r>
+      <w:proofErr w:type="spellEnd"/>
+      <w:r>
+        <w:t xml:space="preserve"> be </w:t>
+      </w:r>
+      <w:proofErr w:type="spellStart"/>
+      <w:r>
+        <w:t>named</w:t>
+      </w:r>
+      <w:proofErr w:type="spellEnd"/>
+      <w:r>
+        <w:t xml:space="preserve"> </w:t>
+      </w:r>
+      <w:proofErr w:type="spellStart"/>
+      <w:r>
+        <w:rPr>
+          <w:b/>
+        </w:rPr>
+        <w:t>Thread_Display</w:t>
+      </w:r>
+      <w:proofErr w:type="spellEnd"/>
+      <w:r>
+        <w:t>.</w:t>
+      </w:r>
+    </w:p>
+    <w:p>
+      <w:proofErr w:type="spellStart"/>
+      <w:r>
+        <w:t>The</w:t>
+      </w:r>
+      <w:proofErr w:type="spellEnd"/>
+      <w:r>
+        <w:t xml:space="preserve"> </w:t>
+      </w:r>
+      <w:proofErr w:type="spellStart"/>
+      <w:r>
+        <w:t>system</w:t>
+      </w:r>
+      <w:proofErr w:type="spellEnd"/>
+      <w:r>
+        <w:t xml:space="preserve"> </w:t>
+      </w:r>
+      <w:proofErr w:type="spellStart"/>
+      <w:r>
+        <w:t>shall</w:t>
+      </w:r>
+      <w:proofErr w:type="spellEnd"/>
+      <w:r>
+        <w:t xml:space="preserve"> </w:t>
+      </w:r>
+      <w:proofErr w:type="spellStart"/>
+      <w:r>
+        <w:t>create</w:t>
+      </w:r>
+      <w:proofErr w:type="spellEnd"/>
+      <w:r>
+        <w:t xml:space="preserve"> a </w:t>
+      </w:r>
+      <w:proofErr w:type="spellStart"/>
+      <w:r>
+        <w:t>thread</w:t>
+      </w:r>
+      <w:proofErr w:type="spellEnd"/>
+      <w:r>
+        <w:t xml:space="preserve"> </w:t>
+      </w:r>
+      <w:proofErr w:type="spellStart"/>
+      <w:r>
+        <w:t>for</w:t>
+      </w:r>
+      <w:proofErr w:type="spellEnd"/>
+      <w:r>
+        <w:t xml:space="preserve"> </w:t>
+      </w:r>
+      <w:proofErr w:type="spellStart"/>
+      <w:r>
+        <w:t>the</w:t>
+      </w:r>
+      <w:proofErr w:type="spellEnd"/>
+      <w:r>
+        <w:t xml:space="preserve"> </w:t>
+      </w:r>
+      <w:proofErr w:type="spellStart"/>
+      <w:r>
+        <w:t>algorithm</w:t>
+      </w:r>
+      <w:proofErr w:type="spellEnd"/>
+      <w:r>
+        <w:t xml:space="preserve">, </w:t>
+      </w:r>
+      <w:proofErr w:type="spellStart"/>
+      <w:r>
+        <w:t>it</w:t>
+      </w:r>
+      <w:proofErr w:type="spellEnd"/>
+      <w:r>
+        <w:t xml:space="preserve"> </w:t>
+      </w:r>
+      <w:proofErr w:type="spellStart"/>
+      <w:r>
+        <w:t>shall</w:t>
+      </w:r>
+      <w:proofErr w:type="spellEnd"/>
+      <w:r>
+        <w:t xml:space="preserve"> be </w:t>
+      </w:r>
+      <w:proofErr w:type="spellStart"/>
+      <w:r>
+        <w:t>named</w:t>
+      </w:r>
+      <w:proofErr w:type="spellEnd"/>
+      <w:r>
+        <w:t xml:space="preserve"> </w:t>
+      </w:r>
+      <w:proofErr w:type="spellStart"/>
+      <w:r>
+        <w:rPr>
+          <w:b/>
+        </w:rPr>
+        <w:t>Thread_Algorithm</w:t>
+      </w:r>
+      <w:proofErr w:type="spellEnd"/>
+      <w:r>
+        <w:t>.</w:t>
+      </w:r>
+    </w:p>
+    <w:p>
+      <w:pPr>
+        <w:rPr>
+          <w:b/>
+        </w:rPr>
+      </w:pPr>
+      <w:r>
+        <w:rPr>
+          <w:b/>
+        </w:rPr>
+        <w:t xml:space="preserve">Reading </w:t>
+      </w:r>
+      <w:proofErr w:type="spellStart"/>
+      <w:r>
+        <w:rPr>
+          <w:b/>
+        </w:rPr>
+        <w:t>Requirements</w:t>
+      </w:r>
+      <w:proofErr w:type="spellEnd"/>
+    </w:p>
+    <w:p>
+      <w:proofErr w:type="spellStart"/>
+      <w:r>
+        <w:t>Thread_Reading</w:t>
+      </w:r>
+      <w:proofErr w:type="spellEnd"/>
+      <w:r>
+        <w:rPr>
+          <w:b/>
+        </w:rPr>
+        <w:t xml:space="preserve"> </w:t>
+      </w:r>
+      <w:proofErr w:type="spellStart"/>
+      <w:r>
+        <w:t>shall</w:t>
+      </w:r>
+      <w:proofErr w:type="spellEnd"/>
+      <w:r>
+        <w:t xml:space="preserve"> </w:t>
+      </w:r>
+      <w:proofErr w:type="spellStart"/>
+      <w:r>
+        <w:t>get</w:t>
+      </w:r>
+      <w:proofErr w:type="spellEnd"/>
+      <w:r>
+        <w:t xml:space="preserve"> </w:t>
+      </w:r>
+      <w:proofErr w:type="spellStart"/>
+      <w:r>
+        <w:t>the</w:t>
+      </w:r>
+      <w:proofErr w:type="spellEnd"/>
+      <w:r>
+        <w:t xml:space="preserve"> </w:t>
+      </w:r>
+      <w:proofErr w:type="spellStart"/>
+      <w:r>
+        <w:t>setpoint</w:t>
+      </w:r>
+      <w:proofErr w:type="spellEnd"/>
+      <w:r>
+        <w:t xml:space="preserve"> </w:t>
+      </w:r>
+      <w:proofErr w:type="spellStart"/>
+      <w:r>
+        <w:t>by</w:t>
+      </w:r>
+      <w:proofErr w:type="spellEnd"/>
+      <w:r>
+        <w:t xml:space="preserve"> </w:t>
+      </w:r>
+      <w:proofErr w:type="spellStart"/>
+      <w:r>
+        <w:t>using</w:t>
+      </w:r>
+      <w:proofErr w:type="spellEnd"/>
+      <w:r>
+        <w:t xml:space="preserve"> </w:t>
+      </w:r>
+      <w:proofErr w:type="spellStart"/>
+      <w:r>
+        <w:t>the</w:t>
+      </w:r>
+      <w:proofErr w:type="spellEnd"/>
+      <w:r>
+        <w:t xml:space="preserve"> </w:t>
+      </w:r>
+      <w:proofErr w:type="spellStart"/>
+      <w:r>
+        <w:t>potenciometer</w:t>
+      </w:r>
+      <w:proofErr w:type="spellEnd"/>
+      <w:r>
+        <w:t>.</w:t>
+      </w:r>
+    </w:p>
+    <w:p>
+      <w:proofErr w:type="spellStart"/>
+      <w:r>
+        <w:t>Thread_Reading</w:t>
+      </w:r>
+      <w:proofErr w:type="spellEnd"/>
+      <w:r>
+        <w:t xml:space="preserve"> </w:t>
+      </w:r>
+      <w:proofErr w:type="spellStart"/>
+      <w:r>
+        <w:t>shall</w:t>
+      </w:r>
+      <w:proofErr w:type="spellEnd"/>
+      <w:r>
+        <w:t xml:space="preserve"> set </w:t>
+      </w:r>
+      <w:proofErr w:type="spellStart"/>
+      <w:r>
+        <w:t>the</w:t>
+      </w:r>
+      <w:proofErr w:type="spellEnd"/>
+      <w:r>
+        <w:t xml:space="preserve"> </w:t>
+      </w:r>
+      <w:proofErr w:type="spellStart"/>
+      <w:r>
+        <w:t>setpoint</w:t>
+      </w:r>
+      <w:proofErr w:type="spellEnd"/>
+      <w:r>
+        <w:t xml:space="preserve"> </w:t>
+      </w:r>
+      <w:proofErr w:type="spellStart"/>
+      <w:r>
+        <w:t>into</w:t>
+      </w:r>
+      <w:proofErr w:type="spellEnd"/>
+      <w:r>
+        <w:t xml:space="preserve"> a </w:t>
+      </w:r>
+      <w:proofErr w:type="spellStart"/>
+      <w:r>
+        <w:t>range</w:t>
+      </w:r>
+      <w:proofErr w:type="spellEnd"/>
+      <w:r>
+        <w:t xml:space="preserve"> of 800 – 3000 RPM.</w:t>
+      </w:r>
+    </w:p>
+    <w:p>
+      <w:proofErr w:type="spellStart"/>
+      <w:r>
+        <w:t>Thread_Reading</w:t>
+      </w:r>
+      <w:proofErr w:type="spellEnd"/>
+      <w:r>
+        <w:t xml:space="preserve"> </w:t>
+      </w:r>
+      <w:proofErr w:type="spellStart"/>
+      <w:r>
+        <w:t>shall</w:t>
+      </w:r>
+      <w:proofErr w:type="spellEnd"/>
+      <w:r>
+        <w:t xml:space="preserve"> </w:t>
+      </w:r>
+      <w:proofErr w:type="spellStart"/>
+      <w:r>
+        <w:t>send</w:t>
+      </w:r>
+      <w:proofErr w:type="spellEnd"/>
+      <w:r>
+        <w:t xml:space="preserve"> </w:t>
+      </w:r>
+      <w:proofErr w:type="spellStart"/>
+      <w:r>
+        <w:t>the</w:t>
+      </w:r>
+      <w:proofErr w:type="spellEnd"/>
+      <w:r>
+        <w:t xml:space="preserve"> </w:t>
+      </w:r>
+      <w:proofErr w:type="spellStart"/>
+      <w:r>
+        <w:t>setpoint</w:t>
+      </w:r>
+      <w:proofErr w:type="spellEnd"/>
+      <w:r>
+        <w:t xml:space="preserve"> and </w:t>
+      </w:r>
+      <w:proofErr w:type="spellStart"/>
+      <w:r>
+        <w:t>speed</w:t>
+      </w:r>
+      <w:proofErr w:type="spellEnd"/>
+      <w:r>
+        <w:t xml:space="preserve"> to </w:t>
+      </w:r>
+      <w:proofErr w:type="spellStart"/>
+      <w:r>
+        <w:t>Thread_Algorithm</w:t>
+      </w:r>
+      <w:proofErr w:type="spellEnd"/>
+      <w:r>
+        <w:t>.</w:t>
+      </w:r>
+    </w:p>
+    <w:p>
+      <w:proofErr w:type="spellStart"/>
+      <w:r>
+        <w:t>Thread</w:t>
+      </w:r>
+      <w:proofErr w:type="spellEnd"/>
+      <w:r>
+        <w:t xml:space="preserve"> Reading </w:t>
+      </w:r>
+      <w:proofErr w:type="spellStart"/>
+      <w:r>
+        <w:t>shall</w:t>
+      </w:r>
+      <w:proofErr w:type="spellEnd"/>
+      <w:r>
+        <w:t xml:space="preserve"> </w:t>
+      </w:r>
+      <w:proofErr w:type="spellStart"/>
+      <w:r>
+        <w:t>send</w:t>
+      </w:r>
+      <w:proofErr w:type="spellEnd"/>
+      <w:r>
+        <w:t xml:space="preserve"> </w:t>
+      </w:r>
+      <w:proofErr w:type="spellStart"/>
+      <w:r>
+        <w:t>the</w:t>
+      </w:r>
+      <w:proofErr w:type="spellEnd"/>
+      <w:r>
+        <w:t xml:space="preserve"> </w:t>
+      </w:r>
+      <w:proofErr w:type="spellStart"/>
+      <w:r>
+        <w:t>setpoint</w:t>
+      </w:r>
+      <w:proofErr w:type="spellEnd"/>
+      <w:r>
+        <w:t xml:space="preserve">, </w:t>
+      </w:r>
+      <w:proofErr w:type="spellStart"/>
+      <w:r>
+        <w:t>pwm</w:t>
+      </w:r>
+      <w:proofErr w:type="spellEnd"/>
+      <w:r>
+        <w:t xml:space="preserve"> output, and </w:t>
+      </w:r>
+      <w:proofErr w:type="spellStart"/>
+      <w:r>
+        <w:t>speed</w:t>
+      </w:r>
+      <w:proofErr w:type="spellEnd"/>
+      <w:r>
+        <w:t xml:space="preserve"> to </w:t>
+      </w:r>
+      <w:proofErr w:type="spellStart"/>
+      <w:r>
+        <w:t>Thread_Display</w:t>
+      </w:r>
+      <w:proofErr w:type="spellEnd"/>
+      <w:r>
+        <w:t>.</w:t>
+      </w:r>
+    </w:p>
+    <w:p>
+      <w:pPr>
+        <w:rPr>
+          <w:b/>
+        </w:rPr>
+      </w:pPr>
+      <w:proofErr w:type="spellStart"/>
+      <w:r>
+        <w:rPr>
+          <w:b/>
+        </w:rPr>
+        <w:t>Algorithm</w:t>
+      </w:r>
+      <w:proofErr w:type="spellEnd"/>
+      <w:r>
+        <w:rPr>
+          <w:b/>
+        </w:rPr>
+        <w:t xml:space="preserve"> </w:t>
+      </w:r>
+      <w:proofErr w:type="spellStart"/>
+      <w:r>
+        <w:rPr>
+          <w:b/>
+        </w:rPr>
+        <w:t>Requirements</w:t>
+      </w:r>
+      <w:proofErr w:type="spellEnd"/>
+    </w:p>
+    <w:p>
+      <w:proofErr w:type="spellStart"/>
+      <w:r>
+        <w:t>Thread_Algorithm</w:t>
+      </w:r>
+      <w:proofErr w:type="spellEnd"/>
+      <w:r>
+        <w:t xml:space="preserve"> </w:t>
+      </w:r>
+      <w:proofErr w:type="spellStart"/>
+      <w:r>
+        <w:t>shall</w:t>
+      </w:r>
+      <w:proofErr w:type="spellEnd"/>
+      <w:r>
+        <w:t xml:space="preserve"> </w:t>
+      </w:r>
+      <w:proofErr w:type="spellStart"/>
+      <w:r>
+        <w:t>send</w:t>
+      </w:r>
+      <w:proofErr w:type="spellEnd"/>
+      <w:r>
+        <w:t xml:space="preserve"> </w:t>
+      </w:r>
+      <w:proofErr w:type="spellStart"/>
+      <w:r>
+        <w:t>the</w:t>
+      </w:r>
+      <w:proofErr w:type="spellEnd"/>
+      <w:r>
+        <w:t xml:space="preserve"> </w:t>
+      </w:r>
+      <w:proofErr w:type="spellStart"/>
+      <w:r>
+        <w:t>pwm</w:t>
+      </w:r>
+      <w:proofErr w:type="spellEnd"/>
+      <w:r>
+        <w:t xml:space="preserve"> output to </w:t>
+      </w:r>
+      <w:proofErr w:type="spellStart"/>
+      <w:r>
+        <w:t>Thread_Reading</w:t>
+      </w:r>
+      <w:proofErr w:type="spellEnd"/>
+      <w:r>
+        <w:t>.</w:t>
+      </w:r>
+    </w:p>
+    <w:p>
+      <w:proofErr w:type="spellStart"/>
+      <w:r>
+        <w:t>Thread</w:t>
+      </w:r>
+      <w:proofErr w:type="spellEnd"/>
+      <w:r>
+        <w:t xml:space="preserve"> </w:t>
+      </w:r>
+      <w:proofErr w:type="spellStart"/>
+      <w:r>
+        <w:t>Algorithm</w:t>
+      </w:r>
+      <w:proofErr w:type="spellEnd"/>
+      <w:r>
+        <w:t xml:space="preserve"> </w:t>
+      </w:r>
+      <w:proofErr w:type="spellStart"/>
+      <w:r>
+        <w:t>shall</w:t>
+      </w:r>
+      <w:proofErr w:type="spellEnd"/>
+      <w:r>
+        <w:t xml:space="preserve"> compute a PID </w:t>
+      </w:r>
+      <w:proofErr w:type="spellStart"/>
+      <w:r>
+        <w:t>Algorithm</w:t>
+      </w:r>
+      <w:proofErr w:type="spellEnd"/>
+      <w:r>
+        <w:t>.</w:t>
+      </w:r>
+    </w:p>
+    <w:p>
+      <w:r>
+        <w:t xml:space="preserve">PID </w:t>
+      </w:r>
+      <w:proofErr w:type="spellStart"/>
+      <w:r>
+        <w:t>Algorithm</w:t>
+      </w:r>
+      <w:proofErr w:type="spellEnd"/>
+      <w:r>
+        <w:t xml:space="preserve"> </w:t>
+      </w:r>
+      <w:proofErr w:type="spellStart"/>
+      <w:r>
+        <w:t>shall</w:t>
+      </w:r>
+      <w:proofErr w:type="spellEnd"/>
+      <w:r>
+        <w:t xml:space="preserve"> </w:t>
+      </w:r>
+      <w:proofErr w:type="spellStart"/>
+      <w:r>
+        <w:t>get</w:t>
+      </w:r>
+      <w:proofErr w:type="spellEnd"/>
+      <w:r>
+        <w:t xml:space="preserve"> </w:t>
+      </w:r>
+      <w:proofErr w:type="spellStart"/>
+      <w:r>
+        <w:t>the</w:t>
+      </w:r>
+      <w:proofErr w:type="spellEnd"/>
+      <w:r>
+        <w:t xml:space="preserve"> error, </w:t>
+      </w:r>
+      <w:proofErr w:type="spellStart"/>
+      <w:r>
+        <w:t>which</w:t>
+      </w:r>
+      <w:proofErr w:type="spellEnd"/>
+      <w:r>
+        <w:t xml:space="preserve"> </w:t>
+      </w:r>
+      <w:proofErr w:type="spellStart"/>
+      <w:r>
+        <w:t>is</w:t>
+      </w:r>
+      <w:proofErr w:type="spellEnd"/>
+      <w:r>
+        <w:t xml:space="preserve"> </w:t>
+      </w:r>
+      <w:proofErr w:type="spellStart"/>
+      <w:r>
+        <w:t>the</w:t>
+      </w:r>
+      <w:proofErr w:type="spellEnd"/>
+      <w:r>
+        <w:t xml:space="preserve"> </w:t>
+      </w:r>
+      <w:proofErr w:type="spellStart"/>
+      <w:r>
+        <w:t>setpoint</w:t>
+      </w:r>
+      <w:proofErr w:type="spellEnd"/>
+      <w:r>
+        <w:t xml:space="preserve"> – </w:t>
+      </w:r>
+      <w:proofErr w:type="spellStart"/>
+      <w:r>
+        <w:t>speed</w:t>
+      </w:r>
+      <w:proofErr w:type="spellEnd"/>
+      <w:r>
+        <w:t>.</w:t>
+      </w:r>
+    </w:p>
+    <w:p>
+      <w:r>
+        <w:t xml:space="preserve">PID </w:t>
+      </w:r>
+      <w:proofErr w:type="spellStart"/>
+      <w:r>
+        <w:t>Algorithm</w:t>
+      </w:r>
+      <w:proofErr w:type="spellEnd"/>
+      <w:r>
+        <w:t xml:space="preserve"> </w:t>
+      </w:r>
+      <w:proofErr w:type="spellStart"/>
+      <w:r>
+        <w:t>shall</w:t>
+      </w:r>
+      <w:proofErr w:type="spellEnd"/>
+      <w:r>
+        <w:t xml:space="preserve"> </w:t>
+      </w:r>
+      <w:proofErr w:type="spellStart"/>
+      <w:r>
+        <w:t>get</w:t>
+      </w:r>
+      <w:proofErr w:type="spellEnd"/>
+      <w:r>
+        <w:t xml:space="preserve"> </w:t>
+      </w:r>
+      <w:proofErr w:type="spellStart"/>
+      <w:r>
+        <w:t>ther</w:t>
+      </w:r>
+      <w:proofErr w:type="spellEnd"/>
+      <w:r>
+        <w:t xml:space="preserve"> </w:t>
+      </w:r>
+      <w:proofErr w:type="spellStart"/>
+      <w:r>
+        <w:t>acumulated</w:t>
+      </w:r>
+      <w:proofErr w:type="spellEnd"/>
+      <w:r>
+        <w:t xml:space="preserve"> error, </w:t>
+      </w:r>
+      <w:proofErr w:type="spellStart"/>
+      <w:r>
+        <w:t>which</w:t>
+      </w:r>
+      <w:proofErr w:type="spellEnd"/>
+      <w:r>
+        <w:t xml:space="preserve"> </w:t>
+      </w:r>
+      <w:proofErr w:type="spellStart"/>
+      <w:r>
+        <w:t>is</w:t>
+      </w:r>
+      <w:proofErr w:type="spellEnd"/>
+      <w:r>
+        <w:t xml:space="preserve"> </w:t>
+      </w:r>
+      <w:proofErr w:type="spellStart"/>
+      <w:r>
+        <w:t>the</w:t>
+      </w:r>
+      <w:proofErr w:type="spellEnd"/>
+      <w:r>
+        <w:t xml:space="preserve"> </w:t>
+      </w:r>
+      <w:proofErr w:type="spellStart"/>
+      <w:r>
+        <w:t>adding</w:t>
+      </w:r>
+      <w:proofErr w:type="spellEnd"/>
+      <w:r>
+        <w:t xml:space="preserve"> of error.</w:t>
+      </w:r>
+    </w:p>
+    <w:p>
+      <w:r>
+        <w:t xml:space="preserve">PID </w:t>
+      </w:r>
+      <w:proofErr w:type="spellStart"/>
+      <w:r>
+        <w:t>Algorithm</w:t>
+      </w:r>
+      <w:proofErr w:type="spellEnd"/>
+      <w:r>
+        <w:t xml:space="preserve"> </w:t>
+      </w:r>
+      <w:proofErr w:type="spellStart"/>
+      <w:r>
+        <w:t>shall</w:t>
+      </w:r>
+      <w:proofErr w:type="spellEnd"/>
+      <w:r>
+        <w:t xml:space="preserve"> </w:t>
+      </w:r>
+      <w:proofErr w:type="spellStart"/>
+      <w:r>
+        <w:t>get</w:t>
+      </w:r>
+      <w:proofErr w:type="spellEnd"/>
+      <w:r>
+        <w:t xml:space="preserve"> </w:t>
+      </w:r>
+      <w:proofErr w:type="spellStart"/>
+      <w:r>
+        <w:t>the</w:t>
+      </w:r>
+      <w:proofErr w:type="spellEnd"/>
+      <w:r>
+        <w:t xml:space="preserve"> </w:t>
+      </w:r>
+      <w:proofErr w:type="spellStart"/>
+      <w:r>
+        <w:t>rate</w:t>
+      </w:r>
+      <w:proofErr w:type="spellEnd"/>
+      <w:r>
+        <w:t xml:space="preserve"> error </w:t>
+      </w:r>
+      <w:proofErr w:type="spellStart"/>
+      <w:r>
+        <w:t>which</w:t>
+      </w:r>
+      <w:proofErr w:type="spellEnd"/>
+      <w:r>
+        <w:t xml:space="preserve"> </w:t>
+      </w:r>
+      <w:proofErr w:type="spellStart"/>
+      <w:r>
+        <w:t>is</w:t>
+      </w:r>
+      <w:proofErr w:type="spellEnd"/>
+      <w:r>
+        <w:t xml:space="preserve"> </w:t>
+      </w:r>
+      <w:proofErr w:type="spellStart"/>
+      <w:r>
+        <w:t>the</w:t>
+      </w:r>
+      <w:proofErr w:type="spellEnd"/>
+      <w:r>
+        <w:t xml:space="preserve"> error – </w:t>
+      </w:r>
+      <w:proofErr w:type="spellStart"/>
+      <w:r>
+        <w:t>last</w:t>
+      </w:r>
+      <w:proofErr w:type="spellEnd"/>
+      <w:r>
+        <w:t xml:space="preserve"> error.</w:t>
+      </w:r>
+    </w:p>
+    <w:p>
+      <w:pPr>
+        <w:rPr>
+          <w:b/>
+        </w:rPr>
+      </w:pPr>
+      <w:proofErr w:type="spellStart"/>
+      <w:r>
+        <w:rPr>
+          <w:b/>
+        </w:rPr>
+        <w:t>Display</w:t>
+      </w:r>
+      <w:proofErr w:type="spellEnd"/>
+      <w:r>
+        <w:rPr>
+          <w:b/>
+        </w:rPr>
+        <w:t xml:space="preserve"> </w:t>
+      </w:r>
+      <w:proofErr w:type="spellStart"/>
+      <w:r>
+        <w:rPr>
+          <w:b/>
+        </w:rPr>
+        <w:t>Requirements</w:t>
+      </w:r>
+      <w:proofErr w:type="spellEnd"/>
+    </w:p>
+    <w:p>
+      <w:proofErr w:type="spellStart"/>
+      <w:r>
+        <w:t>Thread_Display</w:t>
+      </w:r>
+      <w:proofErr w:type="spellEnd"/>
+      <w:r>
+        <w:t xml:space="preserve"> </w:t>
+      </w:r>
+      <w:proofErr w:type="spellStart"/>
+      <w:r>
+        <w:t>shall</w:t>
+      </w:r>
+      <w:proofErr w:type="spellEnd"/>
+      <w:r>
+        <w:t xml:space="preserve"> </w:t>
+      </w:r>
+      <w:proofErr w:type="spellStart"/>
+      <w:r>
+        <w:t>display</w:t>
+      </w:r>
+      <w:proofErr w:type="spellEnd"/>
+      <w:r>
+        <w:t xml:space="preserve"> </w:t>
+      </w:r>
+      <w:proofErr w:type="spellStart"/>
+      <w:r>
+        <w:t>the</w:t>
+      </w:r>
+      <w:proofErr w:type="spellEnd"/>
+      <w:r>
+        <w:t xml:space="preserve"> </w:t>
+      </w:r>
+      <w:proofErr w:type="spellStart"/>
+      <w:r>
+        <w:t>value</w:t>
+      </w:r>
+      <w:proofErr w:type="spellEnd"/>
+      <w:r>
+        <w:t xml:space="preserve"> of </w:t>
+      </w:r>
+      <w:proofErr w:type="spellStart"/>
+      <w:r>
+        <w:t>setpoint</w:t>
+      </w:r>
+      <w:proofErr w:type="spellEnd"/>
+      <w:r>
+        <w:t>.</w:t>
+      </w:r>
+    </w:p>
+    <w:p>
+      <w:proofErr w:type="spellStart"/>
+      <w:r>
+        <w:t>Thread_Display</w:t>
+      </w:r>
+      <w:proofErr w:type="spellEnd"/>
+      <w:r>
+        <w:t xml:space="preserve"> </w:t>
+      </w:r>
+      <w:proofErr w:type="spellStart"/>
+      <w:r>
+        <w:t>shall</w:t>
+      </w:r>
+      <w:proofErr w:type="spellEnd"/>
+      <w:r>
+        <w:t xml:space="preserve"> </w:t>
+      </w:r>
+      <w:proofErr w:type="spellStart"/>
+      <w:r>
+        <w:t>display</w:t>
+      </w:r>
+      <w:proofErr w:type="spellEnd"/>
+      <w:r>
+        <w:t xml:space="preserve"> </w:t>
+      </w:r>
+      <w:proofErr w:type="spellStart"/>
+      <w:r>
+        <w:t>the</w:t>
+      </w:r>
+      <w:proofErr w:type="spellEnd"/>
+      <w:r>
+        <w:t xml:space="preserve"> </w:t>
+      </w:r>
+      <w:proofErr w:type="spellStart"/>
+      <w:r>
+        <w:t>value</w:t>
+      </w:r>
+      <w:proofErr w:type="spellEnd"/>
+      <w:r>
+        <w:t xml:space="preserve"> of </w:t>
+      </w:r>
+      <w:proofErr w:type="spellStart"/>
+      <w:r>
+        <w:t>speed</w:t>
+      </w:r>
+      <w:proofErr w:type="spellEnd"/>
+      <w:r>
+        <w:t>.</w:t>
+      </w:r>
+    </w:p>
+    <w:p>
+      <w:proofErr w:type="spellStart"/>
+      <w:r>
+        <w:t>Thread</w:t>
+      </w:r>
+      <w:proofErr w:type="spellEnd"/>
+      <w:r>
+        <w:t xml:space="preserve"> </w:t>
+      </w:r>
+      <w:proofErr w:type="spellStart"/>
+      <w:r>
+        <w:t>Display</w:t>
+      </w:r>
+      <w:proofErr w:type="spellEnd"/>
+      <w:r>
+        <w:t xml:space="preserve"> </w:t>
+      </w:r>
+      <w:proofErr w:type="spellStart"/>
+      <w:r>
+        <w:t>shall</w:t>
+      </w:r>
+      <w:proofErr w:type="spellEnd"/>
+      <w:r>
+        <w:t xml:space="preserve"> </w:t>
+      </w:r>
+      <w:proofErr w:type="spellStart"/>
+      <w:r>
+        <w:t>display</w:t>
+      </w:r>
+      <w:proofErr w:type="spellEnd"/>
+      <w:r>
+        <w:t xml:space="preserve"> </w:t>
+      </w:r>
+      <w:proofErr w:type="spellStart"/>
+      <w:r>
+        <w:t>the</w:t>
+      </w:r>
+      <w:proofErr w:type="spellEnd"/>
+      <w:r>
+        <w:t xml:space="preserve"> </w:t>
+      </w:r>
+      <w:proofErr w:type="spellStart"/>
+      <w:r>
+        <w:t>value</w:t>
+      </w:r>
+      <w:proofErr w:type="spellEnd"/>
+      <w:r>
+        <w:t xml:space="preserve"> of </w:t>
+      </w:r>
+      <w:proofErr w:type="spellStart"/>
+      <w:r>
+        <w:t>pwm</w:t>
+      </w:r>
+      <w:proofErr w:type="spellEnd"/>
+      <w:r>
+        <w:t xml:space="preserve"> output.</w:t>
       </w:r>
       <w:bookmarkStart w:id="0" w:name="_GoBack"/>
       <w:bookmarkEnd w:id="0"/>
     </w:p>
+    <w:p>
+      <w:pPr>
+        <w:rPr>
+          <w:b/>
+        </w:rPr>
+      </w:pPr>
+    </w:p>
+    <w:p/>
+    <w:p/>
     <w:sectPr>
       <w:pgSz w:w="12240" w:h="15840"/>
       <w:pgMar w:top="1417" w:right="1701" w:bottom="1417" w:left="1701" w:header="708" w:footer="708" w:gutter="0"/>

</xml_diff>

<commit_message>
Corrected issues with SRS file.
</commit_message>
<xml_diff>
--- a/1) Requirements/System Requirements Specifications.docx
+++ b/1) Requirements/System Requirements Specifications.docx
@@ -17,393 +17,134 @@
           <w:szCs w:val="32"/>
           <w:lang w:val="en-US"/>
         </w:rPr>
-        <w:t>System Requirements Specifications</w:t>
-      </w:r>
-    </w:p>
-    <w:p>
-      <w:pPr>
-        <w:rPr>
-          <w:lang w:val="en-US"/>
-        </w:rPr>
-      </w:pPr>
-    </w:p>
-    <w:p>
-      <w:pPr>
-        <w:pStyle w:val="Prrafodelista"/>
-        <w:numPr>
-          <w:ilvl w:val="0"/>
-          <w:numId w:val="1"/>
-        </w:numPr>
-        <w:rPr>
-          <w:b/>
-          <w:lang w:val="en-US"/>
-        </w:rPr>
-      </w:pPr>
-      <w:r>
-        <w:rPr>
-          <w:b/>
-          <w:lang w:val="en-US"/>
-        </w:rPr>
-        <w:t>System Requirements</w:t>
-      </w:r>
-    </w:p>
-    <w:p>
-      <w:pPr>
-        <w:pStyle w:val="Prrafodelista"/>
-        <w:numPr>
-          <w:ilvl w:val="1"/>
-          <w:numId w:val="1"/>
-        </w:numPr>
-        <w:rPr>
-          <w:lang w:val="en-US"/>
-        </w:rPr>
-      </w:pPr>
-      <w:r>
-        <w:rPr>
-          <w:lang w:val="en-US"/>
-        </w:rPr>
-        <w:t>The system shall provide 12 volts of power supply for DC (Direct Current) Motor.</w:t>
-      </w:r>
-    </w:p>
-    <w:p>
-      <w:pPr>
-        <w:pStyle w:val="Prrafodelista"/>
-        <w:numPr>
-          <w:ilvl w:val="1"/>
-          <w:numId w:val="1"/>
-        </w:numPr>
-        <w:spacing w:line="256" w:lineRule="auto"/>
-        <w:rPr>
-          <w:lang w:val="en-US"/>
-        </w:rPr>
-      </w:pPr>
-      <w:r>
-        <w:rPr>
-          <w:lang w:val="en-US"/>
-        </w:rPr>
-        <w:t>The system shall provide 12 volts of power supply for the power circuit.</w:t>
-      </w:r>
-    </w:p>
-    <w:p>
-      <w:pPr>
-        <w:pStyle w:val="Prrafodelista"/>
-        <w:numPr>
-          <w:ilvl w:val="1"/>
-          <w:numId w:val="1"/>
-        </w:numPr>
-        <w:spacing w:line="256" w:lineRule="auto"/>
-        <w:rPr>
-          <w:lang w:val="en-US"/>
-        </w:rPr>
-      </w:pPr>
-      <w:r>
-        <w:rPr>
-          <w:lang w:val="en-US"/>
-        </w:rPr>
-        <w:t>The system shall provide 3.3 volts of power supply for the hall sensor.</w:t>
-      </w:r>
-    </w:p>
-    <w:p>
-      <w:pPr>
-        <w:pStyle w:val="Prrafodelista"/>
-        <w:numPr>
-          <w:ilvl w:val="1"/>
-          <w:numId w:val="1"/>
-        </w:numPr>
-        <w:rPr>
-          <w:b/>
-          <w:lang w:val="en-US"/>
-        </w:rPr>
-      </w:pPr>
-      <w:r>
-        <w:rPr>
-          <w:lang w:val="en-US"/>
-        </w:rPr>
-        <w:t xml:space="preserve">The system shall create a thread for the reading, it shall be named </w:t>
-      </w:r>
-      <w:proofErr w:type="spellStart"/>
-      <w:r>
-        <w:rPr>
-          <w:b/>
-          <w:lang w:val="en-US"/>
-        </w:rPr>
-        <w:t>Thread_Reading</w:t>
-      </w:r>
-      <w:proofErr w:type="spellEnd"/>
-      <w:r>
-        <w:rPr>
-          <w:b/>
-          <w:lang w:val="en-US"/>
-        </w:rPr>
-        <w:t>.</w:t>
-      </w:r>
-    </w:p>
-    <w:p>
-      <w:pPr>
-        <w:pStyle w:val="Prrafodelista"/>
-        <w:numPr>
-          <w:ilvl w:val="1"/>
-          <w:numId w:val="1"/>
-        </w:numPr>
-        <w:rPr>
-          <w:lang w:val="en-US"/>
-        </w:rPr>
-      </w:pPr>
-      <w:r>
-        <w:rPr>
-          <w:lang w:val="en-US"/>
-        </w:rPr>
-        <w:t xml:space="preserve">The system shall create a thread for the display, it shall be named </w:t>
-      </w:r>
-      <w:proofErr w:type="spellStart"/>
-      <w:r>
-        <w:rPr>
-          <w:b/>
-          <w:lang w:val="en-US"/>
-        </w:rPr>
-        <w:t>Thread_Display</w:t>
-      </w:r>
-      <w:proofErr w:type="spellEnd"/>
-      <w:r>
-        <w:rPr>
-          <w:lang w:val="en-US"/>
-        </w:rPr>
-        <w:t>.</w:t>
-      </w:r>
-    </w:p>
-    <w:p>
-      <w:pPr>
-        <w:pStyle w:val="Prrafodelista"/>
-        <w:numPr>
-          <w:ilvl w:val="1"/>
-          <w:numId w:val="1"/>
-        </w:numPr>
-        <w:rPr>
-          <w:lang w:val="en-US"/>
-        </w:rPr>
-      </w:pPr>
-      <w:r>
-        <w:rPr>
-          <w:lang w:val="en-US"/>
-        </w:rPr>
-        <w:t xml:space="preserve">The system shall create a thread for the algorithm, it shall be named </w:t>
-      </w:r>
-      <w:proofErr w:type="spellStart"/>
-      <w:r>
-        <w:rPr>
-          <w:b/>
-          <w:lang w:val="en-US"/>
-        </w:rPr>
-        <w:t>Thread_Algorithm</w:t>
-      </w:r>
-      <w:proofErr w:type="spellEnd"/>
-      <w:r>
-        <w:rPr>
-          <w:lang w:val="en-US"/>
-        </w:rPr>
-        <w:t>.</w:t>
-      </w:r>
-    </w:p>
-    <w:p>
-      <w:pPr>
-        <w:rPr>
-          <w:lang w:val="en-US"/>
-        </w:rPr>
-      </w:pPr>
-    </w:p>
-    <w:p>
-      <w:pPr>
-        <w:pStyle w:val="Prrafodelista"/>
-        <w:numPr>
-          <w:ilvl w:val="0"/>
-          <w:numId w:val="1"/>
-        </w:numPr>
-        <w:rPr>
-          <w:b/>
-          <w:lang w:val="en-US"/>
-        </w:rPr>
-      </w:pPr>
-      <w:r>
-        <w:rPr>
-          <w:b/>
-          <w:lang w:val="en-US"/>
-        </w:rPr>
-        <w:t>Reading Requirements</w:t>
-      </w:r>
-    </w:p>
-    <w:p>
-      <w:pPr>
-        <w:pStyle w:val="Prrafodelista"/>
-        <w:numPr>
-          <w:ilvl w:val="1"/>
-          <w:numId w:val="1"/>
-        </w:numPr>
-        <w:rPr>
-          <w:lang w:val="en-US"/>
-        </w:rPr>
-      </w:pPr>
-      <w:proofErr w:type="spellStart"/>
-      <w:r>
-        <w:rPr>
-          <w:lang w:val="en-US"/>
-        </w:rPr>
-        <w:t>Thread_Reading</w:t>
-      </w:r>
-      <w:proofErr w:type="spellEnd"/>
-      <w:r>
-        <w:rPr>
-          <w:lang w:val="en-US"/>
-        </w:rPr>
-        <w:t xml:space="preserve"> shall determine the number of pulses generated by hall sensor.</w:t>
-      </w:r>
-    </w:p>
-    <w:p>
-      <w:pPr>
-        <w:pStyle w:val="Prrafodelista"/>
-        <w:numPr>
-          <w:ilvl w:val="1"/>
-          <w:numId w:val="1"/>
-        </w:numPr>
-        <w:rPr>
-          <w:lang w:val="en-US"/>
-        </w:rPr>
-      </w:pPr>
-      <w:proofErr w:type="spellStart"/>
-      <w:r>
-        <w:rPr>
-          <w:lang w:val="en-US"/>
-        </w:rPr>
-        <w:t>Thread_Reading</w:t>
-      </w:r>
-      <w:proofErr w:type="spellEnd"/>
-      <w:r>
-        <w:rPr>
-          <w:lang w:val="en-US"/>
-        </w:rPr>
-        <w:t xml:space="preserve"> shall get an average of read pulses each 100 </w:t>
-      </w:r>
-      <w:proofErr w:type="spellStart"/>
-      <w:r>
-        <w:rPr>
-          <w:lang w:val="en-US"/>
-        </w:rPr>
-        <w:t>miliseconds</w:t>
-      </w:r>
-      <w:proofErr w:type="spellEnd"/>
-      <w:r>
-        <w:rPr>
-          <w:lang w:val="en-US"/>
-        </w:rPr>
-        <w:t>.</w:t>
-      </w:r>
-    </w:p>
-    <w:p>
-      <w:pPr>
-        <w:pStyle w:val="Prrafodelista"/>
-        <w:rPr>
-          <w:lang w:val="en-US"/>
-        </w:rPr>
-      </w:pPr>
-    </w:p>
-    <w:p>
-      <w:pPr>
-        <w:pStyle w:val="Prrafodelista"/>
-        <w:rPr>
-          <w:lang w:val="en-US"/>
-        </w:rPr>
-      </w:pPr>
-      <w:r>
-        <w:rPr>
-          <w:lang w:val="en-US"/>
-        </w:rPr>
-        <w:t>TOTAL_PULSES = ((T1 + T2) / 2) / (PULSES_PER_SPIN)</w:t>
-      </w:r>
-    </w:p>
-    <w:p>
-      <w:pPr>
-        <w:pStyle w:val="Prrafodelista"/>
-        <w:rPr>
-          <w:lang w:val="en-US"/>
-        </w:rPr>
-      </w:pPr>
-    </w:p>
-    <w:p>
-      <w:pPr>
-        <w:pStyle w:val="Prrafodelista"/>
-        <w:numPr>
-          <w:ilvl w:val="1"/>
-          <w:numId w:val="1"/>
-        </w:numPr>
-        <w:rPr>
-          <w:lang w:val="en-US"/>
-        </w:rPr>
-      </w:pPr>
-      <w:proofErr w:type="spellStart"/>
-      <w:r>
-        <w:rPr>
-          <w:lang w:val="en-US"/>
-        </w:rPr>
-        <w:t>Thread_Reading</w:t>
-      </w:r>
-      <w:proofErr w:type="spellEnd"/>
-      <w:r>
-        <w:rPr>
-          <w:b/>
-          <w:lang w:val="en-US"/>
-        </w:rPr>
-        <w:t xml:space="preserve"> </w:t>
-      </w:r>
-      <w:r>
-        <w:rPr>
-          <w:lang w:val="en-US"/>
-        </w:rPr>
-        <w:t xml:space="preserve">shall get the </w:t>
-      </w:r>
-      <w:proofErr w:type="spellStart"/>
-      <w:r>
-        <w:rPr>
-          <w:lang w:val="en-US"/>
-        </w:rPr>
-        <w:t>setpoint</w:t>
-      </w:r>
-      <w:proofErr w:type="spellEnd"/>
-      <w:r>
-        <w:rPr>
-          <w:lang w:val="en-US"/>
-        </w:rPr>
-        <w:t xml:space="preserve"> by using the </w:t>
-      </w:r>
-      <w:proofErr w:type="spellStart"/>
-      <w:r>
-        <w:rPr>
-          <w:lang w:val="en-US"/>
-        </w:rPr>
-        <w:t>potenciometer</w:t>
-      </w:r>
-      <w:proofErr w:type="spellEnd"/>
-      <w:r>
-        <w:rPr>
-          <w:lang w:val="en-US"/>
-        </w:rPr>
-        <w:t>.</w:t>
+        <w:t>TEAM 8</w:t>
       </w:r>
       <w:bookmarkStart w:id="0" w:name="_GoBack"/>
       <w:bookmarkEnd w:id="0"/>
     </w:p>
     <w:p>
       <w:pPr>
-        <w:pStyle w:val="Prrafodelista"/>
-        <w:numPr>
-          <w:ilvl w:val="1"/>
-          <w:numId w:val="1"/>
-        </w:numPr>
-        <w:rPr>
-          <w:lang w:val="en-US"/>
-        </w:rPr>
-      </w:pPr>
-      <w:proofErr w:type="spellStart"/>
-      <w:r>
-        <w:rPr>
+        <w:jc w:val="center"/>
+        <w:rPr>
+          <w:sz w:val="32"/>
+          <w:szCs w:val="32"/>
+          <w:lang w:val="en-US"/>
+        </w:rPr>
+      </w:pPr>
+      <w:r>
+        <w:rPr>
+          <w:sz w:val="32"/>
+          <w:szCs w:val="32"/>
+          <w:lang w:val="en-US"/>
+        </w:rPr>
+        <w:t>System Requirements Specifications</w:t>
+      </w:r>
+    </w:p>
+    <w:p>
+      <w:pPr>
+        <w:rPr>
+          <w:lang w:val="en-US"/>
+        </w:rPr>
+      </w:pPr>
+    </w:p>
+    <w:p>
+      <w:pPr>
+        <w:pStyle w:val="Prrafodelista"/>
+        <w:numPr>
+          <w:ilvl w:val="0"/>
+          <w:numId w:val="1"/>
+        </w:numPr>
+        <w:rPr>
+          <w:b/>
+          <w:lang w:val="en-US"/>
+        </w:rPr>
+      </w:pPr>
+      <w:r>
+        <w:rPr>
+          <w:b/>
+          <w:lang w:val="en-US"/>
+        </w:rPr>
+        <w:t>System Requirements</w:t>
+      </w:r>
+    </w:p>
+    <w:p>
+      <w:pPr>
+        <w:pStyle w:val="Prrafodelista"/>
+        <w:numPr>
+          <w:ilvl w:val="1"/>
+          <w:numId w:val="1"/>
+        </w:numPr>
+        <w:rPr>
+          <w:lang w:val="en-US"/>
+        </w:rPr>
+      </w:pPr>
+      <w:r>
+        <w:rPr>
+          <w:lang w:val="en-US"/>
+        </w:rPr>
+        <w:t>The system shall provide 12 volts of power supply for DC (Direct Current) Motor.</w:t>
+      </w:r>
+    </w:p>
+    <w:p>
+      <w:pPr>
+        <w:pStyle w:val="Prrafodelista"/>
+        <w:numPr>
+          <w:ilvl w:val="1"/>
+          <w:numId w:val="1"/>
+        </w:numPr>
+        <w:spacing w:line="256" w:lineRule="auto"/>
+        <w:rPr>
+          <w:lang w:val="en-US"/>
+        </w:rPr>
+      </w:pPr>
+      <w:r>
+        <w:rPr>
+          <w:lang w:val="en-US"/>
+        </w:rPr>
+        <w:t>The system shall provide 12 volts of power supply for the power circuit.</w:t>
+      </w:r>
+    </w:p>
+    <w:p>
+      <w:pPr>
+        <w:pStyle w:val="Prrafodelista"/>
+        <w:numPr>
+          <w:ilvl w:val="1"/>
+          <w:numId w:val="1"/>
+        </w:numPr>
+        <w:spacing w:line="256" w:lineRule="auto"/>
+        <w:rPr>
+          <w:lang w:val="en-US"/>
+        </w:rPr>
+      </w:pPr>
+      <w:r>
+        <w:rPr>
+          <w:lang w:val="en-US"/>
+        </w:rPr>
+        <w:t>The system shall provide 3.3 volts of power supply for the hall sensor.</w:t>
+      </w:r>
+    </w:p>
+    <w:p>
+      <w:pPr>
+        <w:pStyle w:val="Prrafodelista"/>
+        <w:numPr>
+          <w:ilvl w:val="1"/>
+          <w:numId w:val="1"/>
+        </w:numPr>
+        <w:rPr>
+          <w:b/>
+          <w:lang w:val="en-US"/>
+        </w:rPr>
+      </w:pPr>
+      <w:r>
+        <w:rPr>
+          <w:lang w:val="en-US"/>
+        </w:rPr>
+        <w:t xml:space="preserve">The system shall create a thread for the reading, it shall be named </w:t>
+      </w:r>
+      <w:proofErr w:type="spellStart"/>
+      <w:r>
+        <w:rPr>
+          <w:b/>
           <w:lang w:val="en-US"/>
         </w:rPr>
         <w:t>Thread_Reading</w:t>
@@ -411,6 +152,283 @@
       <w:proofErr w:type="spellEnd"/>
       <w:r>
         <w:rPr>
+          <w:b/>
+          <w:lang w:val="en-US"/>
+        </w:rPr>
+        <w:t>.</w:t>
+      </w:r>
+    </w:p>
+    <w:p>
+      <w:pPr>
+        <w:pStyle w:val="Prrafodelista"/>
+        <w:numPr>
+          <w:ilvl w:val="1"/>
+          <w:numId w:val="1"/>
+        </w:numPr>
+        <w:rPr>
+          <w:lang w:val="en-US"/>
+        </w:rPr>
+      </w:pPr>
+      <w:r>
+        <w:rPr>
+          <w:lang w:val="en-US"/>
+        </w:rPr>
+        <w:t xml:space="preserve">The system shall create a thread for the display, it shall be named </w:t>
+      </w:r>
+      <w:proofErr w:type="spellStart"/>
+      <w:r>
+        <w:rPr>
+          <w:b/>
+          <w:lang w:val="en-US"/>
+        </w:rPr>
+        <w:t>Thread_Display</w:t>
+      </w:r>
+      <w:proofErr w:type="spellEnd"/>
+      <w:r>
+        <w:rPr>
+          <w:lang w:val="en-US"/>
+        </w:rPr>
+        <w:t>.</w:t>
+      </w:r>
+    </w:p>
+    <w:p>
+      <w:pPr>
+        <w:pStyle w:val="Prrafodelista"/>
+        <w:numPr>
+          <w:ilvl w:val="1"/>
+          <w:numId w:val="1"/>
+        </w:numPr>
+        <w:rPr>
+          <w:lang w:val="en-US"/>
+        </w:rPr>
+      </w:pPr>
+      <w:r>
+        <w:rPr>
+          <w:lang w:val="en-US"/>
+        </w:rPr>
+        <w:t xml:space="preserve">The system shall create a thread for the algorithm, it shall be named </w:t>
+      </w:r>
+      <w:proofErr w:type="spellStart"/>
+      <w:r>
+        <w:rPr>
+          <w:b/>
+          <w:lang w:val="en-US"/>
+        </w:rPr>
+        <w:t>Thread_Algorithm</w:t>
+      </w:r>
+      <w:proofErr w:type="spellEnd"/>
+      <w:r>
+        <w:rPr>
+          <w:lang w:val="en-US"/>
+        </w:rPr>
+        <w:t>.</w:t>
+      </w:r>
+    </w:p>
+    <w:p>
+      <w:pPr>
+        <w:rPr>
+          <w:lang w:val="en-US"/>
+        </w:rPr>
+      </w:pPr>
+    </w:p>
+    <w:p>
+      <w:pPr>
+        <w:pStyle w:val="Prrafodelista"/>
+        <w:numPr>
+          <w:ilvl w:val="0"/>
+          <w:numId w:val="1"/>
+        </w:numPr>
+        <w:rPr>
+          <w:b/>
+          <w:lang w:val="en-US"/>
+        </w:rPr>
+      </w:pPr>
+      <w:r>
+        <w:rPr>
+          <w:b/>
+          <w:lang w:val="en-US"/>
+        </w:rPr>
+        <w:t>Reading Requirements</w:t>
+      </w:r>
+    </w:p>
+    <w:p>
+      <w:pPr>
+        <w:pStyle w:val="Prrafodelista"/>
+        <w:numPr>
+          <w:ilvl w:val="1"/>
+          <w:numId w:val="1"/>
+        </w:numPr>
+        <w:rPr>
+          <w:lang w:val="en-US"/>
+        </w:rPr>
+      </w:pPr>
+      <w:proofErr w:type="spellStart"/>
+      <w:r>
+        <w:rPr>
+          <w:lang w:val="en-US"/>
+        </w:rPr>
+        <w:t>Thread_Reading</w:t>
+      </w:r>
+      <w:proofErr w:type="spellEnd"/>
+      <w:r>
+        <w:rPr>
+          <w:lang w:val="en-US"/>
+        </w:rPr>
+        <w:t xml:space="preserve"> shall determine the number of pulses generated by hall sensor.</w:t>
+      </w:r>
+    </w:p>
+    <w:p>
+      <w:pPr>
+        <w:pStyle w:val="Prrafodelista"/>
+        <w:numPr>
+          <w:ilvl w:val="1"/>
+          <w:numId w:val="1"/>
+        </w:numPr>
+        <w:rPr>
+          <w:lang w:val="en-US"/>
+        </w:rPr>
+      </w:pPr>
+      <w:proofErr w:type="spellStart"/>
+      <w:r>
+        <w:rPr>
+          <w:lang w:val="en-US"/>
+        </w:rPr>
+        <w:t>Thread_Reading</w:t>
+      </w:r>
+      <w:proofErr w:type="spellEnd"/>
+      <w:r>
+        <w:rPr>
+          <w:lang w:val="en-US"/>
+        </w:rPr>
+        <w:t xml:space="preserve"> shall get an average of read pulses each 100 </w:t>
+      </w:r>
+      <w:proofErr w:type="spellStart"/>
+      <w:r>
+        <w:rPr>
+          <w:lang w:val="en-US"/>
+        </w:rPr>
+        <w:t>miliseconds</w:t>
+      </w:r>
+      <w:proofErr w:type="spellEnd"/>
+      <w:r>
+        <w:rPr>
+          <w:lang w:val="en-US"/>
+        </w:rPr>
+        <w:t>.</w:t>
+      </w:r>
+    </w:p>
+    <w:p>
+      <w:pPr>
+        <w:pStyle w:val="Prrafodelista"/>
+        <w:rPr>
+          <w:lang w:val="en-US"/>
+        </w:rPr>
+      </w:pPr>
+    </w:p>
+    <w:p>
+      <w:pPr>
+        <w:pStyle w:val="Prrafodelista"/>
+        <w:rPr>
+          <w:lang w:val="en-US"/>
+        </w:rPr>
+      </w:pPr>
+      <w:r>
+        <w:rPr>
+          <w:lang w:val="en-US"/>
+        </w:rPr>
+        <w:t>TOTAL_PULSES = ((T1 + T2) / 2) / (PULSES_PER_SPIN)</w:t>
+      </w:r>
+    </w:p>
+    <w:p>
+      <w:pPr>
+        <w:pStyle w:val="Prrafodelista"/>
+        <w:rPr>
+          <w:lang w:val="en-US"/>
+        </w:rPr>
+      </w:pPr>
+    </w:p>
+    <w:p>
+      <w:pPr>
+        <w:pStyle w:val="Prrafodelista"/>
+        <w:numPr>
+          <w:ilvl w:val="1"/>
+          <w:numId w:val="1"/>
+        </w:numPr>
+        <w:rPr>
+          <w:lang w:val="en-US"/>
+        </w:rPr>
+      </w:pPr>
+      <w:proofErr w:type="spellStart"/>
+      <w:r>
+        <w:rPr>
+          <w:lang w:val="en-US"/>
+        </w:rPr>
+        <w:t>Thread_Reading</w:t>
+      </w:r>
+      <w:proofErr w:type="spellEnd"/>
+      <w:r>
+        <w:rPr>
+          <w:b/>
+          <w:lang w:val="en-US"/>
+        </w:rPr>
+        <w:t xml:space="preserve"> </w:t>
+      </w:r>
+      <w:r>
+        <w:rPr>
+          <w:lang w:val="en-US"/>
+        </w:rPr>
+        <w:t xml:space="preserve">shall get the </w:t>
+      </w:r>
+      <w:proofErr w:type="spellStart"/>
+      <w:r>
+        <w:rPr>
+          <w:lang w:val="en-US"/>
+        </w:rPr>
+        <w:t>setpoint</w:t>
+      </w:r>
+      <w:proofErr w:type="spellEnd"/>
+      <w:r>
+        <w:rPr>
+          <w:lang w:val="en-US"/>
+        </w:rPr>
+        <w:t xml:space="preserve"> by using the </w:t>
+      </w:r>
+      <w:proofErr w:type="spellStart"/>
+      <w:r>
+        <w:rPr>
+          <w:lang w:val="en-US"/>
+        </w:rPr>
+        <w:t>potenciometer</w:t>
+      </w:r>
+      <w:proofErr w:type="spellEnd"/>
+      <w:r>
+        <w:rPr>
+          <w:lang w:val="en-US"/>
+        </w:rPr>
+        <w:t>.</w:t>
+      </w:r>
+    </w:p>
+    <w:p>
+      <w:pPr>
+        <w:pStyle w:val="Prrafodelista"/>
+        <w:numPr>
+          <w:ilvl w:val="1"/>
+          <w:numId w:val="1"/>
+        </w:numPr>
+        <w:rPr>
+          <w:lang w:val="en-US"/>
+        </w:rPr>
+      </w:pPr>
+      <w:proofErr w:type="spellStart"/>
+      <w:r>
+        <w:rPr>
+          <w:lang w:val="en-US"/>
+        </w:rPr>
+        <w:t>Thread_Reading</w:t>
+      </w:r>
+      <w:proofErr w:type="spellEnd"/>
+      <w:r>
+        <w:rPr>
           <w:lang w:val="en-US"/>
         </w:rPr>
         <w:t xml:space="preserve"> shall set the </w:t>
@@ -1089,19 +1107,7 @@
         <w:rPr>
           <w:lang w:val="en-US"/>
         </w:rPr>
-        <w:t xml:space="preserve"> shall </w:t>
-      </w:r>
-      <w:r>
-        <w:rPr>
-          <w:lang w:val="en-US"/>
-        </w:rPr>
-        <w:t xml:space="preserve">configure and </w:t>
-      </w:r>
-      <w:r>
-        <w:rPr>
-          <w:lang w:val="en-US"/>
-        </w:rPr>
-        <w:t xml:space="preserve">initialize the </w:t>
+        <w:t xml:space="preserve"> shall configure and initialize the </w:t>
       </w:r>
       <w:proofErr w:type="spellStart"/>
       <w:r>
@@ -1617,30 +1623,34 @@
     <w:p>
       <w:pPr>
         <w:pStyle w:val="Prrafodelista"/>
-        <w:rPr>
-          <w:lang w:val="en-US"/>
-        </w:rPr>
       </w:pPr>
       <w:r>
         <w:rPr>
           <w:b/>
-          <w:lang w:val="en-US"/>
-        </w:rPr>
-        <w:t>HW Version:</w:t>
-      </w:r>
-      <w:r>
-        <w:rPr>
-          <w:lang w:val="en-US"/>
-        </w:rPr>
+        </w:rPr>
+        <w:t xml:space="preserve">HW </w:t>
+      </w:r>
+      <w:proofErr w:type="spellStart"/>
+      <w:r>
+        <w:rPr>
+          <w:b/>
+        </w:rPr>
+        <w:t>Version</w:t>
+      </w:r>
+      <w:proofErr w:type="spellEnd"/>
+      <w:r>
+        <w:rPr>
+          <w:b/>
+        </w:rPr>
+        <w:t>:</w:t>
+      </w:r>
+      <w:r>
         <w:t xml:space="preserve"> CESEQ-C001 / CESEQ-P001</w:t>
       </w:r>
     </w:p>
     <w:p>
       <w:pPr>
         <w:pStyle w:val="Prrafodelista"/>
-        <w:rPr>
-          <w:lang w:val="en-US"/>
-        </w:rPr>
       </w:pPr>
     </w:p>
     <w:p>

</xml_diff>